<commit_message>
added update to syllabus
</commit_message>
<xml_diff>
--- a/Syllabus/FSH 507 -- Spatiotemporal models for ecologists V1.docx
+++ b/Syllabus/FSH 507 -- Spatiotemporal models for ecologists V1.docx
@@ -831,8 +831,6 @@
         <w:lastRenderedPageBreak/>
         <w:t xml:space="preserve">Homework is assigned during Thursday labs, and is due at the beginning of the lab on the following week.  You are required to write all code individually, even when working with assistance from other students.  If collaborating, you are required to re-type all code individually (without using cut-paste, or file copying).  </w:t>
       </w:r>
-      <w:bookmarkStart w:id="0" w:name="_GoBack"/>
-      <w:bookmarkEnd w:id="0"/>
     </w:p>
     <w:p>
       <w:pPr>
@@ -2836,18 +2834,177 @@
         </w:numPr>
       </w:pPr>
       <w:r>
-        <w:t xml:space="preserve">2-4 page written update </w:t>
-      </w:r>
-      <w:r>
-        <w:t>on project</w:t>
-      </w:r>
-      <w:r>
-        <w:t xml:space="preserve"> providing at a minimum (a) a graphical summary of the data, (b) a description of how this </w:t>
-      </w:r>
+        <w:t>No homework (work on project!)</w:t>
+      </w:r>
+    </w:p>
+    <w:p>
+      <w:pPr>
+        <w:pStyle w:val="ListParagraph"/>
+        <w:ind w:left="360"/>
+      </w:pPr>
+    </w:p>
+    <w:p>
+      <w:pPr>
+        <w:pStyle w:val="ListParagraph"/>
+        <w:numPr>
+          <w:ilvl w:val="0"/>
+          <w:numId w:val="1"/>
+        </w:numPr>
+        <w:ind w:left="360"/>
+      </w:pPr>
       <w:r>
         <w:lastRenderedPageBreak/>
-        <w:t>graphical summary provides qualitative support for the question to be addressed</w:t>
-      </w:r>
+        <w:t xml:space="preserve">Week 7 </w:t>
+      </w:r>
+      <w:r>
+        <w:t>(</w:t>
+      </w:r>
+      <w:r>
+        <w:t xml:space="preserve">5/9 </w:t>
+      </w:r>
+      <w:r>
+        <w:t>–</w:t>
+      </w:r>
+      <w:r>
+        <w:t xml:space="preserve"> 5/13</w:t>
+      </w:r>
+      <w:r>
+        <w:t>/16</w:t>
+      </w:r>
+      <w:r>
+        <w:t xml:space="preserve">) </w:t>
+      </w:r>
+      <w:r>
+        <w:t>–</w:t>
+      </w:r>
+      <w:r>
+        <w:t xml:space="preserve"> </w:t>
+      </w:r>
+      <w:r>
+        <w:t>Spatiotemporal models in TMB</w:t>
+      </w:r>
+    </w:p>
+    <w:p>
+      <w:pPr>
+        <w:pStyle w:val="ListParagraph"/>
+        <w:numPr>
+          <w:ilvl w:val="1"/>
+          <w:numId w:val="1"/>
+        </w:numPr>
+        <w:ind w:left="1080"/>
+      </w:pPr>
+      <w:r>
+        <w:t>Lecture</w:t>
+      </w:r>
+    </w:p>
+    <w:p>
+      <w:pPr>
+        <w:pStyle w:val="ListParagraph"/>
+        <w:numPr>
+          <w:ilvl w:val="2"/>
+          <w:numId w:val="1"/>
+        </w:numPr>
+      </w:pPr>
+      <w:r>
+        <w:t>Combining spatial and temporal processes</w:t>
+      </w:r>
+    </w:p>
+    <w:p>
+      <w:pPr>
+        <w:pStyle w:val="ListParagraph"/>
+        <w:numPr>
+          <w:ilvl w:val="2"/>
+          <w:numId w:val="1"/>
+        </w:numPr>
+      </w:pPr>
+      <w:r>
+        <w:t xml:space="preserve">Build code for ‘Spatial </w:t>
+      </w:r>
+      <w:r>
+        <w:t>index standardization</w:t>
+      </w:r>
+      <w:r>
+        <w:t xml:space="preserve">’ </w:t>
+      </w:r>
+    </w:p>
+    <w:p>
+      <w:pPr>
+        <w:pStyle w:val="ListParagraph"/>
+        <w:numPr>
+          <w:ilvl w:val="2"/>
+          <w:numId w:val="1"/>
+        </w:numPr>
+      </w:pPr>
+      <w:r>
+        <w:t>Discuss “advanced” distributions for continuous and discrete sampling data</w:t>
+      </w:r>
+    </w:p>
+    <w:p>
+      <w:pPr>
+        <w:pStyle w:val="ListParagraph"/>
+        <w:numPr>
+          <w:ilvl w:val="1"/>
+          <w:numId w:val="1"/>
+        </w:numPr>
+        <w:ind w:left="1080"/>
+      </w:pPr>
+      <w:r>
+        <w:t>Lab</w:t>
+      </w:r>
+    </w:p>
+    <w:p>
+      <w:pPr>
+        <w:pStyle w:val="ListParagraph"/>
+        <w:numPr>
+          <w:ilvl w:val="2"/>
+          <w:numId w:val="1"/>
+        </w:numPr>
+      </w:pPr>
+      <w:r>
+        <w:rPr>
+          <w:i/>
+        </w:rPr>
+        <w:t>In-class exercise</w:t>
+      </w:r>
+      <w:r>
+        <w:t xml:space="preserve">: Build </w:t>
+      </w:r>
+      <w:r>
+        <w:t>spatial Gompertz model using state-space parameterization</w:t>
+      </w:r>
+      <w:r>
+        <w:t xml:space="preserve"> </w:t>
+      </w:r>
+      <w:r>
+        <w:t>(Matern spatial and AR temporal process)</w:t>
+      </w:r>
+    </w:p>
+    <w:p>
+      <w:pPr>
+        <w:pStyle w:val="ListParagraph"/>
+        <w:numPr>
+          <w:ilvl w:val="1"/>
+          <w:numId w:val="1"/>
+        </w:numPr>
+        <w:ind w:left="1080"/>
+      </w:pPr>
+      <w:r>
+        <w:t>Homework</w:t>
+      </w:r>
+    </w:p>
+    <w:p>
+      <w:pPr>
+        <w:pStyle w:val="ListParagraph"/>
+        <w:numPr>
+          <w:ilvl w:val="2"/>
+          <w:numId w:val="1"/>
+        </w:numPr>
+      </w:pPr>
+      <w:r>
+        <w:t>1-3 page summary of an R script that can simulate data similar to the data for your case study</w:t>
+      </w:r>
+      <w:bookmarkStart w:id="0" w:name="_GoBack"/>
+      <w:bookmarkEnd w:id="0"/>
     </w:p>
     <w:p>
       <w:pPr>
@@ -2865,34 +3022,291 @@
         <w:ind w:left="360"/>
       </w:pPr>
       <w:r>
-        <w:t xml:space="preserve">Week 7 </w:t>
-      </w:r>
-      <w:r>
-        <w:t>(</w:t>
-      </w:r>
-      <w:r>
-        <w:t xml:space="preserve">5/9 </w:t>
+        <w:t xml:space="preserve">Week 8 </w:t>
+      </w:r>
+      <w:r>
+        <w:t xml:space="preserve">(5/16 – 5/20/16) </w:t>
+      </w:r>
+      <w:r>
+        <w:t>Multivariate models</w:t>
+      </w:r>
+    </w:p>
+    <w:p>
+      <w:pPr>
+        <w:pStyle w:val="ListParagraph"/>
+        <w:numPr>
+          <w:ilvl w:val="1"/>
+          <w:numId w:val="1"/>
+        </w:numPr>
+        <w:ind w:left="1080"/>
+      </w:pPr>
+      <w:r>
+        <w:t>Lecture</w:t>
+      </w:r>
+    </w:p>
+    <w:p>
+      <w:pPr>
+        <w:pStyle w:val="ListParagraph"/>
+        <w:numPr>
+          <w:ilvl w:val="2"/>
+          <w:numId w:val="1"/>
+        </w:numPr>
+      </w:pPr>
+      <w:r>
+        <w:t>Introduce covariance among variables</w:t>
+      </w:r>
+      <w:r>
+        <w:t>, and factor analysis method</w:t>
+      </w:r>
+    </w:p>
+    <w:p>
+      <w:pPr>
+        <w:pStyle w:val="ListParagraph"/>
+        <w:numPr>
+          <w:ilvl w:val="2"/>
+          <w:numId w:val="1"/>
+        </w:numPr>
+      </w:pPr>
+      <w:r>
+        <w:t>In</w:t>
+      </w:r>
+      <w:r>
+        <w:t>troduce spatial factor analysis</w:t>
+      </w:r>
+    </w:p>
+    <w:p>
+      <w:pPr>
+        <w:pStyle w:val="ListParagraph"/>
+        <w:numPr>
+          <w:ilvl w:val="1"/>
+          <w:numId w:val="1"/>
+        </w:numPr>
+        <w:ind w:left="1080"/>
+      </w:pPr>
+      <w:r>
+        <w:t>Lab</w:t>
+      </w:r>
+    </w:p>
+    <w:p>
+      <w:pPr>
+        <w:pStyle w:val="ListParagraph"/>
+        <w:numPr>
+          <w:ilvl w:val="2"/>
+          <w:numId w:val="1"/>
+        </w:numPr>
+      </w:pPr>
+      <w:r>
+        <w:rPr>
+          <w:i/>
+        </w:rPr>
+        <w:t>In class exercise</w:t>
+      </w:r>
+      <w:r>
+        <w:t xml:space="preserve">: </w:t>
+      </w:r>
+      <w:r>
+        <w:t xml:space="preserve">Develop </w:t>
+      </w:r>
+      <w:r>
+        <w:t xml:space="preserve">code for </w:t>
+      </w:r>
+      <w:r>
+        <w:t>spatial factor analysis</w:t>
+      </w:r>
+    </w:p>
+    <w:p>
+      <w:pPr>
+        <w:pStyle w:val="ListParagraph"/>
+        <w:numPr>
+          <w:ilvl w:val="1"/>
+          <w:numId w:val="1"/>
+        </w:numPr>
+        <w:ind w:left="1080"/>
+      </w:pPr>
+      <w:r>
+        <w:t>Homework</w:t>
+      </w:r>
+    </w:p>
+    <w:p>
+      <w:pPr>
+        <w:pStyle w:val="ListParagraph"/>
+        <w:numPr>
+          <w:ilvl w:val="2"/>
+          <w:numId w:val="1"/>
+        </w:numPr>
+      </w:pPr>
+      <w:r>
+        <w:t>No homework (work on project!)</w:t>
+      </w:r>
+    </w:p>
+    <w:p>
+      <w:pPr>
+        <w:pStyle w:val="ListParagraph"/>
+        <w:ind w:left="360"/>
+      </w:pPr>
+    </w:p>
+    <w:p>
+      <w:pPr>
+        <w:pStyle w:val="ListParagraph"/>
+        <w:numPr>
+          <w:ilvl w:val="0"/>
+          <w:numId w:val="1"/>
+        </w:numPr>
+        <w:ind w:left="360"/>
+      </w:pPr>
+      <w:r>
+        <w:t xml:space="preserve">Week 9 (5/23 – 5/27/16) </w:t>
+      </w:r>
+      <w:r>
+        <w:t>Models for movement</w:t>
+      </w:r>
+    </w:p>
+    <w:p>
+      <w:pPr>
+        <w:pStyle w:val="ListParagraph"/>
+        <w:numPr>
+          <w:ilvl w:val="1"/>
+          <w:numId w:val="1"/>
+        </w:numPr>
+        <w:ind w:left="1080"/>
+      </w:pPr>
+      <w:r>
+        <w:t>Lecture</w:t>
+      </w:r>
+    </w:p>
+    <w:p>
+      <w:pPr>
+        <w:pStyle w:val="ListParagraph"/>
+        <w:numPr>
+          <w:ilvl w:val="2"/>
+          <w:numId w:val="1"/>
+        </w:numPr>
+      </w:pPr>
+      <w:r>
+        <w:t>Advection-diffusion operators</w:t>
+      </w:r>
+    </w:p>
+    <w:p>
+      <w:pPr>
+        <w:pStyle w:val="ListParagraph"/>
+        <w:numPr>
+          <w:ilvl w:val="2"/>
+          <w:numId w:val="1"/>
+        </w:numPr>
+      </w:pPr>
+      <w:r>
+        <w:t xml:space="preserve">Discrete approximation and matrix exponential </w:t>
+      </w:r>
+    </w:p>
+    <w:p>
+      <w:pPr>
+        <w:pStyle w:val="ListParagraph"/>
+        <w:numPr>
+          <w:ilvl w:val="1"/>
+          <w:numId w:val="1"/>
+        </w:numPr>
+        <w:ind w:left="1080"/>
+      </w:pPr>
+      <w:r>
+        <w:t>Lab</w:t>
+      </w:r>
+    </w:p>
+    <w:p>
+      <w:pPr>
+        <w:pStyle w:val="ListParagraph"/>
+        <w:numPr>
+          <w:ilvl w:val="2"/>
+          <w:numId w:val="1"/>
+        </w:numPr>
+      </w:pPr>
+      <w:r>
+        <w:t xml:space="preserve">Introduce </w:t>
+      </w:r>
+      <w:r>
+        <w:rPr>
+          <w:i/>
+        </w:rPr>
+        <w:t>MovementTools</w:t>
+      </w:r>
+      <w:r>
+        <w:t xml:space="preserve"> package (on github)</w:t>
+      </w:r>
+    </w:p>
+    <w:p>
+      <w:pPr>
+        <w:pStyle w:val="ListParagraph"/>
+        <w:numPr>
+          <w:ilvl w:val="2"/>
+          <w:numId w:val="1"/>
+        </w:numPr>
+      </w:pPr>
+      <w:r>
+        <w:t xml:space="preserve">Modify </w:t>
+      </w:r>
+      <w:r>
+        <w:t>spatial Gompertz model</w:t>
+      </w:r>
+      <w:r>
+        <w:t xml:space="preserve"> to incorporate advection-diffusion dynamics</w:t>
+      </w:r>
+    </w:p>
+    <w:p>
+      <w:pPr>
+        <w:pStyle w:val="ListParagraph"/>
+        <w:numPr>
+          <w:ilvl w:val="1"/>
+          <w:numId w:val="1"/>
+        </w:numPr>
+        <w:ind w:left="1080"/>
+      </w:pPr>
+      <w:r>
+        <w:t>Homework</w:t>
+      </w:r>
+    </w:p>
+    <w:p>
+      <w:pPr>
+        <w:pStyle w:val="ListParagraph"/>
+        <w:numPr>
+          <w:ilvl w:val="2"/>
+          <w:numId w:val="1"/>
+        </w:numPr>
+      </w:pPr>
+      <w:r>
+        <w:t>Finish pre</w:t>
+      </w:r>
+      <w:r>
+        <w:t>sentations (due starting week 9</w:t>
+      </w:r>
+      <w:r>
+        <w:t>)</w:t>
+      </w:r>
+    </w:p>
+    <w:p>
+      <w:pPr>
+        <w:pStyle w:val="ListParagraph"/>
+        <w:ind w:left="360"/>
+      </w:pPr>
+    </w:p>
+    <w:p>
+      <w:pPr>
+        <w:pStyle w:val="ListParagraph"/>
+        <w:numPr>
+          <w:ilvl w:val="0"/>
+          <w:numId w:val="1"/>
+        </w:numPr>
+        <w:ind w:left="360"/>
+      </w:pPr>
+      <w:r>
+        <w:t xml:space="preserve">Week 10 </w:t>
+      </w:r>
+      <w:r>
+        <w:t xml:space="preserve">(5/30 – 6/3/16) </w:t>
       </w:r>
       <w:r>
         <w:t>–</w:t>
       </w:r>
       <w:r>
-        <w:t xml:space="preserve"> 5/13</w:t>
-      </w:r>
-      <w:r>
-        <w:t>/16</w:t>
-      </w:r>
-      <w:r>
-        <w:t xml:space="preserve">) </w:t>
-      </w:r>
-      <w:r>
-        <w:t>–</w:t>
-      </w:r>
-      <w:r>
-        <w:t xml:space="preserve"> </w:t>
-      </w:r>
-      <w:r>
-        <w:t>Spatiotemporal models in TMB</w:t>
+        <w:t xml:space="preserve"> Final project presentations</w:t>
       </w:r>
     </w:p>
     <w:p>
@@ -2905,101 +3319,6 @@
         <w:ind w:left="1080"/>
       </w:pPr>
       <w:r>
-        <w:t>Lecture</w:t>
-      </w:r>
-    </w:p>
-    <w:p>
-      <w:pPr>
-        <w:pStyle w:val="ListParagraph"/>
-        <w:numPr>
-          <w:ilvl w:val="2"/>
-          <w:numId w:val="1"/>
-        </w:numPr>
-      </w:pPr>
-      <w:r>
-        <w:t>Combining spatial and temporal processes</w:t>
-      </w:r>
-    </w:p>
-    <w:p>
-      <w:pPr>
-        <w:pStyle w:val="ListParagraph"/>
-        <w:numPr>
-          <w:ilvl w:val="2"/>
-          <w:numId w:val="1"/>
-        </w:numPr>
-      </w:pPr>
-      <w:r>
-        <w:t xml:space="preserve">Build code for ‘Spatial </w:t>
-      </w:r>
-      <w:r>
-        <w:t>index standardization</w:t>
-      </w:r>
-      <w:r>
-        <w:t xml:space="preserve">’ </w:t>
-      </w:r>
-    </w:p>
-    <w:p>
-      <w:pPr>
-        <w:pStyle w:val="ListParagraph"/>
-        <w:numPr>
-          <w:ilvl w:val="2"/>
-          <w:numId w:val="1"/>
-        </w:numPr>
-      </w:pPr>
-      <w:r>
-        <w:t>Discuss “advanced” distributions for continuous and discrete sampling data</w:t>
-      </w:r>
-    </w:p>
-    <w:p>
-      <w:pPr>
-        <w:pStyle w:val="ListParagraph"/>
-        <w:numPr>
-          <w:ilvl w:val="1"/>
-          <w:numId w:val="1"/>
-        </w:numPr>
-        <w:ind w:left="1080"/>
-      </w:pPr>
-      <w:r>
-        <w:t>Lab</w:t>
-      </w:r>
-    </w:p>
-    <w:p>
-      <w:pPr>
-        <w:pStyle w:val="ListParagraph"/>
-        <w:numPr>
-          <w:ilvl w:val="2"/>
-          <w:numId w:val="1"/>
-        </w:numPr>
-      </w:pPr>
-      <w:r>
-        <w:rPr>
-          <w:i/>
-        </w:rPr>
-        <w:t>In-class exercise</w:t>
-      </w:r>
-      <w:r>
-        <w:t xml:space="preserve">: Build </w:t>
-      </w:r>
-      <w:r>
-        <w:t>spatial Gompertz model using state-space parameterization</w:t>
-      </w:r>
-      <w:r>
-        <w:t xml:space="preserve"> </w:t>
-      </w:r>
-      <w:r>
-        <w:t>(Matern spatial and AR temporal process)</w:t>
-      </w:r>
-    </w:p>
-    <w:p>
-      <w:pPr>
-        <w:pStyle w:val="ListParagraph"/>
-        <w:numPr>
-          <w:ilvl w:val="1"/>
-          <w:numId w:val="1"/>
-        </w:numPr>
-        <w:ind w:left="1080"/>
-      </w:pPr>
-      <w:r>
         <w:t>Homework</w:t>
       </w:r>
     </w:p>
@@ -3012,7 +3331,22 @@
         </w:numPr>
       </w:pPr>
       <w:r>
-        <w:t>No homework (work on project!)</w:t>
+        <w:t xml:space="preserve">Finish </w:t>
+      </w:r>
+      <w:r>
+        <w:t xml:space="preserve">6-15  page </w:t>
+      </w:r>
+      <w:r>
+        <w:t>project write-up (</w:t>
+      </w:r>
+      <w:r>
+        <w:t xml:space="preserve">including all figures and tables, </w:t>
+      </w:r>
+      <w:r>
+        <w:t>due finals week)</w:t>
+      </w:r>
+      <w:r>
+        <w:t>, incorporating at a minimum (a) an introduction, methods, results, and discussion section, (b) a clearly identified question, description of statistical method, and statistical support for answering the question</w:t>
       </w:r>
     </w:p>
     <w:p>
@@ -3031,350 +3365,6 @@
         <w:ind w:left="360"/>
       </w:pPr>
       <w:r>
-        <w:t xml:space="preserve">Week 8 </w:t>
-      </w:r>
-      <w:r>
-        <w:t xml:space="preserve">(5/16 – 5/20/16) </w:t>
-      </w:r>
-      <w:r>
-        <w:t>Multivariate models</w:t>
-      </w:r>
-    </w:p>
-    <w:p>
-      <w:pPr>
-        <w:pStyle w:val="ListParagraph"/>
-        <w:numPr>
-          <w:ilvl w:val="1"/>
-          <w:numId w:val="1"/>
-        </w:numPr>
-        <w:ind w:left="1080"/>
-      </w:pPr>
-      <w:r>
-        <w:t>Lecture</w:t>
-      </w:r>
-    </w:p>
-    <w:p>
-      <w:pPr>
-        <w:pStyle w:val="ListParagraph"/>
-        <w:numPr>
-          <w:ilvl w:val="2"/>
-          <w:numId w:val="1"/>
-        </w:numPr>
-      </w:pPr>
-      <w:r>
-        <w:t>Introduce covariance among variables</w:t>
-      </w:r>
-      <w:r>
-        <w:t>, and factor analysis method</w:t>
-      </w:r>
-    </w:p>
-    <w:p>
-      <w:pPr>
-        <w:pStyle w:val="ListParagraph"/>
-        <w:numPr>
-          <w:ilvl w:val="2"/>
-          <w:numId w:val="1"/>
-        </w:numPr>
-      </w:pPr>
-      <w:r>
-        <w:t>In</w:t>
-      </w:r>
-      <w:r>
-        <w:t>troduce spatial factor analysis</w:t>
-      </w:r>
-    </w:p>
-    <w:p>
-      <w:pPr>
-        <w:pStyle w:val="ListParagraph"/>
-        <w:numPr>
-          <w:ilvl w:val="1"/>
-          <w:numId w:val="1"/>
-        </w:numPr>
-        <w:ind w:left="1080"/>
-      </w:pPr>
-      <w:r>
-        <w:t>Lab</w:t>
-      </w:r>
-    </w:p>
-    <w:p>
-      <w:pPr>
-        <w:pStyle w:val="ListParagraph"/>
-        <w:numPr>
-          <w:ilvl w:val="2"/>
-          <w:numId w:val="1"/>
-        </w:numPr>
-      </w:pPr>
-      <w:r>
-        <w:rPr>
-          <w:i/>
-        </w:rPr>
-        <w:t>In class exercise</w:t>
-      </w:r>
-      <w:r>
-        <w:t xml:space="preserve">: </w:t>
-      </w:r>
-      <w:r>
-        <w:t xml:space="preserve">Develop </w:t>
-      </w:r>
-      <w:r>
-        <w:t xml:space="preserve">code for </w:t>
-      </w:r>
-      <w:r>
-        <w:t>spatial factor analysis</w:t>
-      </w:r>
-    </w:p>
-    <w:p>
-      <w:pPr>
-        <w:pStyle w:val="ListParagraph"/>
-        <w:numPr>
-          <w:ilvl w:val="1"/>
-          <w:numId w:val="1"/>
-        </w:numPr>
-        <w:ind w:left="1080"/>
-      </w:pPr>
-      <w:r>
-        <w:t>Homework</w:t>
-      </w:r>
-    </w:p>
-    <w:p>
-      <w:pPr>
-        <w:pStyle w:val="ListParagraph"/>
-        <w:numPr>
-          <w:ilvl w:val="2"/>
-          <w:numId w:val="1"/>
-        </w:numPr>
-      </w:pPr>
-      <w:r>
-        <w:t>No homework (work on project!)</w:t>
-      </w:r>
-    </w:p>
-    <w:p>
-      <w:pPr>
-        <w:pStyle w:val="ListParagraph"/>
-        <w:ind w:left="360"/>
-      </w:pPr>
-    </w:p>
-    <w:p>
-      <w:pPr>
-        <w:pStyle w:val="ListParagraph"/>
-        <w:numPr>
-          <w:ilvl w:val="0"/>
-          <w:numId w:val="1"/>
-        </w:numPr>
-        <w:ind w:left="360"/>
-      </w:pPr>
-      <w:r>
-        <w:t xml:space="preserve">Week 9 (5/23 – 5/27/16) </w:t>
-      </w:r>
-      <w:r>
-        <w:t>Models for movement</w:t>
-      </w:r>
-    </w:p>
-    <w:p>
-      <w:pPr>
-        <w:pStyle w:val="ListParagraph"/>
-        <w:numPr>
-          <w:ilvl w:val="1"/>
-          <w:numId w:val="1"/>
-        </w:numPr>
-        <w:ind w:left="1080"/>
-      </w:pPr>
-      <w:r>
-        <w:t>Lecture</w:t>
-      </w:r>
-    </w:p>
-    <w:p>
-      <w:pPr>
-        <w:pStyle w:val="ListParagraph"/>
-        <w:numPr>
-          <w:ilvl w:val="2"/>
-          <w:numId w:val="1"/>
-        </w:numPr>
-      </w:pPr>
-      <w:r>
-        <w:t>Advection-diffusion operators</w:t>
-      </w:r>
-    </w:p>
-    <w:p>
-      <w:pPr>
-        <w:pStyle w:val="ListParagraph"/>
-        <w:numPr>
-          <w:ilvl w:val="2"/>
-          <w:numId w:val="1"/>
-        </w:numPr>
-      </w:pPr>
-      <w:r>
-        <w:t xml:space="preserve">Discrete approximation and matrix exponential </w:t>
-      </w:r>
-    </w:p>
-    <w:p>
-      <w:pPr>
-        <w:pStyle w:val="ListParagraph"/>
-        <w:numPr>
-          <w:ilvl w:val="1"/>
-          <w:numId w:val="1"/>
-        </w:numPr>
-        <w:ind w:left="1080"/>
-      </w:pPr>
-      <w:r>
-        <w:t>Lab</w:t>
-      </w:r>
-    </w:p>
-    <w:p>
-      <w:pPr>
-        <w:pStyle w:val="ListParagraph"/>
-        <w:numPr>
-          <w:ilvl w:val="2"/>
-          <w:numId w:val="1"/>
-        </w:numPr>
-      </w:pPr>
-      <w:r>
-        <w:t xml:space="preserve">Introduce </w:t>
-      </w:r>
-      <w:r>
-        <w:rPr>
-          <w:i/>
-        </w:rPr>
-        <w:t>MovementTools</w:t>
-      </w:r>
-      <w:r>
-        <w:t xml:space="preserve"> package (on github)</w:t>
-      </w:r>
-    </w:p>
-    <w:p>
-      <w:pPr>
-        <w:pStyle w:val="ListParagraph"/>
-        <w:numPr>
-          <w:ilvl w:val="2"/>
-          <w:numId w:val="1"/>
-        </w:numPr>
-      </w:pPr>
-      <w:r>
-        <w:t xml:space="preserve">Modify </w:t>
-      </w:r>
-      <w:r>
-        <w:t>spatial Gompertz model</w:t>
-      </w:r>
-      <w:r>
-        <w:t xml:space="preserve"> to incorporate advection-diffusion dynamics</w:t>
-      </w:r>
-    </w:p>
-    <w:p>
-      <w:pPr>
-        <w:pStyle w:val="ListParagraph"/>
-        <w:numPr>
-          <w:ilvl w:val="1"/>
-          <w:numId w:val="1"/>
-        </w:numPr>
-        <w:ind w:left="1080"/>
-      </w:pPr>
-      <w:r>
-        <w:t>Homework</w:t>
-      </w:r>
-    </w:p>
-    <w:p>
-      <w:pPr>
-        <w:pStyle w:val="ListParagraph"/>
-        <w:numPr>
-          <w:ilvl w:val="2"/>
-          <w:numId w:val="1"/>
-        </w:numPr>
-      </w:pPr>
-      <w:r>
-        <w:t>Finish pre</w:t>
-      </w:r>
-      <w:r>
-        <w:t>sentations (due starting week 9</w:t>
-      </w:r>
-      <w:r>
-        <w:t>)</w:t>
-      </w:r>
-    </w:p>
-    <w:p>
-      <w:pPr>
-        <w:pStyle w:val="ListParagraph"/>
-        <w:ind w:left="360"/>
-      </w:pPr>
-    </w:p>
-    <w:p>
-      <w:pPr>
-        <w:pStyle w:val="ListParagraph"/>
-        <w:numPr>
-          <w:ilvl w:val="0"/>
-          <w:numId w:val="1"/>
-        </w:numPr>
-        <w:ind w:left="360"/>
-      </w:pPr>
-      <w:r>
-        <w:t xml:space="preserve">Week 10 </w:t>
-      </w:r>
-      <w:r>
-        <w:t xml:space="preserve">(5/30 – 6/3/16) </w:t>
-      </w:r>
-      <w:r>
-        <w:t>–</w:t>
-      </w:r>
-      <w:r>
-        <w:t xml:space="preserve"> Final project presentations</w:t>
-      </w:r>
-    </w:p>
-    <w:p>
-      <w:pPr>
-        <w:pStyle w:val="ListParagraph"/>
-        <w:numPr>
-          <w:ilvl w:val="1"/>
-          <w:numId w:val="1"/>
-        </w:numPr>
-        <w:ind w:left="1080"/>
-      </w:pPr>
-      <w:r>
-        <w:t>Homework</w:t>
-      </w:r>
-    </w:p>
-    <w:p>
-      <w:pPr>
-        <w:pStyle w:val="ListParagraph"/>
-        <w:numPr>
-          <w:ilvl w:val="2"/>
-          <w:numId w:val="1"/>
-        </w:numPr>
-      </w:pPr>
-      <w:r>
-        <w:t xml:space="preserve">Finish </w:t>
-      </w:r>
-      <w:r>
-        <w:t xml:space="preserve">6-15  page </w:t>
-      </w:r>
-      <w:r>
-        <w:t>project write-up (</w:t>
-      </w:r>
-      <w:r>
-        <w:t xml:space="preserve">including all figures and tables, </w:t>
-      </w:r>
-      <w:r>
-        <w:t>due finals week)</w:t>
-      </w:r>
-      <w:r>
-        <w:t>, incorporating at a minimum (a) an introduction, methods, results, and discussion section, (b) a clearly identified question, description of statistical method, and statistical support for answering the question</w:t>
-      </w:r>
-    </w:p>
-    <w:p>
-      <w:pPr>
-        <w:pStyle w:val="ListParagraph"/>
-        <w:ind w:left="360"/>
-      </w:pPr>
-    </w:p>
-    <w:p>
-      <w:pPr>
-        <w:pStyle w:val="ListParagraph"/>
-        <w:numPr>
-          <w:ilvl w:val="0"/>
-          <w:numId w:val="1"/>
-        </w:numPr>
-        <w:ind w:left="360"/>
-      </w:pPr>
-      <w:r>
-        <w:lastRenderedPageBreak/>
         <w:t>Finals week – Finish final presentations</w:t>
       </w:r>
     </w:p>
@@ -4707,7 +4697,7 @@
 </file>
 
 <file path=customXml/itemProps1.xml><?xml version="1.0" encoding="utf-8"?>
-<ds:datastoreItem xmlns:ds="http://schemas.openxmlformats.org/officeDocument/2006/customXml" ds:itemID="{832347F4-67BF-4954-BD58-5CF18D72BE8F}">
+<ds:datastoreItem xmlns:ds="http://schemas.openxmlformats.org/officeDocument/2006/customXml" ds:itemID="{52CD9C41-96A0-42DC-9D3B-B8F748D39E2E}">
   <ds:schemaRefs>
     <ds:schemaRef ds:uri="http://schemas.openxmlformats.org/officeDocument/2006/bibliography"/>
   </ds:schemaRefs>

</xml_diff>